<commit_message>
Actualizacion de archivo de avanze columna objetivo
</commit_message>
<xml_diff>
--- a/Proyecto final/ApuntesDeProyectoyScrum/Planilla de Avance de Proyecto.docx
+++ b/Proyecto final/ApuntesDeProyectoyScrum/Planilla de Avance de Proyecto.docx
@@ -66,7 +66,19 @@
         <w:rPr>
           <w:lang w:val="es-ES"/>
         </w:rPr>
-        <w:t xml:space="preserve">                                           Fecha:                   </w:t>
+        <w:t xml:space="preserve">           </w:t>
+      </w:r>
+      <w:r>
+        <w:rPr>
+          <w:lang w:val="es-ES"/>
+        </w:rPr>
+        <w:t xml:space="preserve">                   </w:t>
+      </w:r>
+      <w:r>
+        <w:rPr>
+          <w:lang w:val="es-ES"/>
+        </w:rPr>
+        <w:t xml:space="preserve">Fecha:                   </w:t>
       </w:r>
     </w:p>
     <w:p>
@@ -79,7 +91,13 @@
         <w:rPr>
           <w:lang w:val="es-ES"/>
         </w:rPr>
-        <w:t xml:space="preserve">Sprint:                                                  Semana:               </w:t>
+        <w:t xml:space="preserve">Sprint:     </w:t>
+      </w:r>
+      <w:r>
+        <w:rPr>
+          <w:lang w:val="es-ES"/>
+        </w:rPr>
+        <w:t xml:space="preserve">                                              Semana:               </w:t>
       </w:r>
     </w:p>
     <w:tbl>
@@ -89,15 +107,16 @@
         <w:tblLook w:val="04A0"/>
       </w:tblPr>
       <w:tblGrid>
-        <w:gridCol w:w="2244"/>
-        <w:gridCol w:w="2244"/>
-        <w:gridCol w:w="2245"/>
-        <w:gridCol w:w="2245"/>
+        <w:gridCol w:w="1802"/>
+        <w:gridCol w:w="1798"/>
+        <w:gridCol w:w="1870"/>
+        <w:gridCol w:w="1934"/>
+        <w:gridCol w:w="1650"/>
       </w:tblGrid>
       <w:tr>
         <w:tc>
           <w:tcPr>
-            <w:tcW w:w="2244" w:type="dxa"/>
+            <w:tcW w:w="1802" w:type="dxa"/>
           </w:tcPr>
           <w:p>
             <w:pPr>
@@ -115,7 +134,7 @@
         </w:tc>
         <w:tc>
           <w:tcPr>
-            <w:tcW w:w="2244" w:type="dxa"/>
+            <w:tcW w:w="1798" w:type="dxa"/>
           </w:tcPr>
           <w:p>
             <w:pPr>
@@ -133,7 +152,7 @@
         </w:tc>
         <w:tc>
           <w:tcPr>
-            <w:tcW w:w="2245" w:type="dxa"/>
+            <w:tcW w:w="1870" w:type="dxa"/>
           </w:tcPr>
           <w:p>
             <w:pPr>
@@ -151,7 +170,7 @@
         </w:tc>
         <w:tc>
           <w:tcPr>
-            <w:tcW w:w="2245" w:type="dxa"/>
+            <w:tcW w:w="1934" w:type="dxa"/>
           </w:tcPr>
           <w:p>
             <w:pPr>
@@ -164,6 +183,24 @@
                 <w:lang w:val="es-ES"/>
               </w:rPr>
               <w:t>Terminado</w:t>
+            </w:r>
+          </w:p>
+        </w:tc>
+        <w:tc>
+          <w:tcPr>
+            <w:tcW w:w="1650" w:type="dxa"/>
+          </w:tcPr>
+          <w:p>
+            <w:pPr>
+              <w:rPr>
+                <w:lang w:val="es-ES"/>
+              </w:rPr>
+            </w:pPr>
+            <w:r>
+              <w:rPr>
+                <w:lang w:val="es-ES"/>
+              </w:rPr>
+              <w:t>Observaciones</w:t>
             </w:r>
           </w:p>
         </w:tc>
@@ -174,43 +211,55 @@
         </w:trPr>
         <w:tc>
           <w:tcPr>
-            <w:tcW w:w="2244" w:type="dxa"/>
-          </w:tcPr>
-          <w:p>
-            <w:pPr>
-              <w:rPr>
-                <w:lang w:val="es-ES"/>
-              </w:rPr>
-            </w:pPr>
-          </w:p>
-        </w:tc>
-        <w:tc>
-          <w:tcPr>
-            <w:tcW w:w="2244" w:type="dxa"/>
-          </w:tcPr>
-          <w:p>
-            <w:pPr>
-              <w:rPr>
-                <w:lang w:val="es-ES"/>
-              </w:rPr>
-            </w:pPr>
-          </w:p>
-        </w:tc>
-        <w:tc>
-          <w:tcPr>
-            <w:tcW w:w="2245" w:type="dxa"/>
-          </w:tcPr>
-          <w:p>
-            <w:pPr>
-              <w:rPr>
-                <w:lang w:val="es-ES"/>
-              </w:rPr>
-            </w:pPr>
-          </w:p>
-        </w:tc>
-        <w:tc>
-          <w:tcPr>
-            <w:tcW w:w="2245" w:type="dxa"/>
+            <w:tcW w:w="1802" w:type="dxa"/>
+          </w:tcPr>
+          <w:p>
+            <w:pPr>
+              <w:rPr>
+                <w:lang w:val="es-ES"/>
+              </w:rPr>
+            </w:pPr>
+          </w:p>
+        </w:tc>
+        <w:tc>
+          <w:tcPr>
+            <w:tcW w:w="1798" w:type="dxa"/>
+          </w:tcPr>
+          <w:p>
+            <w:pPr>
+              <w:rPr>
+                <w:lang w:val="es-ES"/>
+              </w:rPr>
+            </w:pPr>
+          </w:p>
+        </w:tc>
+        <w:tc>
+          <w:tcPr>
+            <w:tcW w:w="1870" w:type="dxa"/>
+          </w:tcPr>
+          <w:p>
+            <w:pPr>
+              <w:rPr>
+                <w:lang w:val="es-ES"/>
+              </w:rPr>
+            </w:pPr>
+          </w:p>
+        </w:tc>
+        <w:tc>
+          <w:tcPr>
+            <w:tcW w:w="1934" w:type="dxa"/>
+          </w:tcPr>
+          <w:p>
+            <w:pPr>
+              <w:rPr>
+                <w:lang w:val="es-ES"/>
+              </w:rPr>
+            </w:pPr>
+          </w:p>
+        </w:tc>
+        <w:tc>
+          <w:tcPr>
+            <w:tcW w:w="1650" w:type="dxa"/>
           </w:tcPr>
           <w:p>
             <w:pPr>

</xml_diff>